<commit_message>
Lnkeada la estacion cortadora con su control en el panel
</commit_message>
<xml_diff>
--- a/Plan.docx
+++ b/Plan.docx
@@ -10,28 +10,12 @@
       </w:pPr>
     </w:p>
     <w:p>
-      <w:pPr>
-        <w:rPr>
-          <w:lang w:val="en-US"/>
-        </w:rPr>
-      </w:pPr>
       <w:r>
-        <w:rPr>
-          <w:lang w:val="en-US"/>
-        </w:rPr>
         <w:t>Log 6/8/2024</w:t>
       </w:r>
     </w:p>
     <w:p>
-      <w:pPr>
-        <w:rPr>
-          <w:lang w:val="en-US"/>
-        </w:rPr>
-      </w:pPr>
       <w:r>
-        <w:rPr>
-          <w:lang w:val="en-US"/>
-        </w:rPr>
         <w:t>Agregada clase cortadora</w:t>
       </w:r>
     </w:p>
@@ -51,6 +35,26 @@
     <w:p>
       <w:r>
         <w:t>Agregada clase Listener, implementa thread y es para escuchar cuando la cortadora esta ocupada</w:t>
+      </w:r>
+    </w:p>
+    <w:p>
+      <w:r>
+        <w:t>Log 9/6/2024</w:t>
+      </w:r>
+    </w:p>
+    <w:p>
+      <w:r>
+        <w:t>Agregada la implementación de Runnable a la clase Estacion</w:t>
+      </w:r>
+    </w:p>
+    <w:p>
+      <w:r>
+        <w:t>Modificado el método run en la clase Cortadora para que cuando detecte que se activa la maquina accione su método operar</w:t>
+      </w:r>
+    </w:p>
+    <w:p>
+      <w:r>
+        <w:t>Agregado un JPanel Estaciones panel para realizar pruebas con una Gui respecto a las estaciones, de momento solo muestra una representación de la estación cortadora y un botón que la activa. Mientras la estación esta libre se muestra en verde y mientras esté ocupada en rojo</w:t>
       </w:r>
     </w:p>
     <w:sectPr>

</xml_diff>

<commit_message>
Agregada la implementacion de dobladora
</commit_message>
<xml_diff>
--- a/Plan.docx
+++ b/Plan.docx
@@ -55,6 +55,11 @@
     <w:p>
       <w:r>
         <w:t>Agregado un JPanel Estaciones panel para realizar pruebas con una Gui respecto a las estaciones, de momento solo muestra una representación de la estación cortadora y un botón que la activa. Mientras la estación esta libre se muestra en verde y mientras esté ocupada en rojo</w:t>
+      </w:r>
+    </w:p>
+    <w:p>
+      <w:r>
+        <w:t>Agregadas las clases necesarias para implementar de la misma manera la estación dobladora</w:t>
       </w:r>
     </w:p>
     <w:sectPr>

</xml_diff>

<commit_message>
Avance de la secuencia de las piezas en la estacion
</commit_message>
<xml_diff>
--- a/Plan.docx
+++ b/Plan.docx
@@ -34,7 +34,29 @@
     </w:p>
     <w:p>
       <w:r>
-        <w:t>Agregada clase Listener, implementa thread y es para escuchar cuando la cortadora esta ocupada</w:t>
+        <w:t xml:space="preserve">Agregada clase </w:t>
+      </w:r>
+      <w:proofErr w:type="spellStart"/>
+      <w:r>
+        <w:t>Listener</w:t>
+      </w:r>
+      <w:proofErr w:type="spellEnd"/>
+      <w:r>
+        <w:t xml:space="preserve">, implementa </w:t>
+      </w:r>
+      <w:proofErr w:type="spellStart"/>
+      <w:r>
+        <w:t>thread</w:t>
+      </w:r>
+      <w:proofErr w:type="spellEnd"/>
+      <w:r>
+        <w:t xml:space="preserve"> y es para escuchar cuando la cortadora </w:t>
+      </w:r>
+      <w:r>
+        <w:t>está</w:t>
+      </w:r>
+      <w:r>
+        <w:t xml:space="preserve"> ocupada</w:t>
       </w:r>
     </w:p>
     <w:p>
@@ -44,8 +66,21 @@
     </w:p>
     <w:p>
       <w:r>
-        <w:t>Agregada la implementación de Runnable a la clase Estacion</w:t>
-      </w:r>
+        <w:t xml:space="preserve">Agregada la implementación de </w:t>
+      </w:r>
+      <w:proofErr w:type="spellStart"/>
+      <w:r>
+        <w:t>Runnable</w:t>
+      </w:r>
+      <w:proofErr w:type="spellEnd"/>
+      <w:r>
+        <w:t xml:space="preserve"> a la clase </w:t>
+      </w:r>
+      <w:proofErr w:type="spellStart"/>
+      <w:r>
+        <w:t>Estacion</w:t>
+      </w:r>
+      <w:proofErr w:type="spellEnd"/>
     </w:p>
     <w:p>
       <w:r>
@@ -54,12 +89,38 @@
     </w:p>
     <w:p>
       <w:r>
-        <w:t>Agregado un JPanel Estaciones panel para realizar pruebas con una Gui respecto a las estaciones, de momento solo muestra una representación de la estación cortadora y un botón que la activa. Mientras la estación esta libre se muestra en verde y mientras esté ocupada en rojo</w:t>
+        <w:t xml:space="preserve">Agregado un </w:t>
+      </w:r>
+      <w:proofErr w:type="spellStart"/>
+      <w:r>
+        <w:t>JPanel</w:t>
+      </w:r>
+      <w:proofErr w:type="spellEnd"/>
+      <w:r>
+        <w:t xml:space="preserve"> Estaciones panel para realizar pruebas con una </w:t>
+      </w:r>
+      <w:proofErr w:type="spellStart"/>
+      <w:r>
+        <w:t>Gui</w:t>
+      </w:r>
+      <w:proofErr w:type="spellEnd"/>
+      <w:r>
+        <w:t xml:space="preserve"> respecto a las estaciones, de momento solo muestra una representación de la estación cortadora y un botón que la activa. Mientras la estación esta libre se muestra en verde y mientras esté ocupada en rojo</w:t>
       </w:r>
     </w:p>
     <w:p>
       <w:r>
         <w:t>Agregadas las clases necesarias para implementar de la misma manera la estación dobladora</w:t>
+      </w:r>
+    </w:p>
+    <w:p>
+      <w:r>
+        <w:t>Agregada la implementación de recibir piezas a la estación</w:t>
+      </w:r>
+    </w:p>
+    <w:p>
+      <w:r>
+        <w:t>La estación avanza la etapa de las piezas cuando las procesa</w:t>
       </w:r>
     </w:p>
     <w:sectPr>

</xml_diff>

<commit_message>
Implementado boton para operar la siguiente pieza del almacen Log 10/6/2024
</commit_message>
<xml_diff>
--- a/Plan.docx
+++ b/Plan.docx
@@ -10,8 +10,23 @@
       </w:pPr>
     </w:p>
     <w:p>
-      <w:r>
-        <w:t>Log 6/8/2024</w:t>
+      <w:pPr>
+        <w:pStyle w:val="Ttulo1"/>
+      </w:pPr>
+      <w:r>
+        <w:t xml:space="preserve">Log </w:t>
+      </w:r>
+      <w:r>
+        <w:t>8</w:t>
+      </w:r>
+      <w:r>
+        <w:t>/</w:t>
+      </w:r>
+      <w:r>
+        <w:t>6</w:t>
+      </w:r>
+      <w:r>
+        <w:t>/2024</w:t>
       </w:r>
     </w:p>
     <w:p>
@@ -59,7 +74,11 @@
         <w:t xml:space="preserve"> ocupada</w:t>
       </w:r>
     </w:p>
-    <w:p>
+    <w:p/>
+    <w:p>
+      <w:pPr>
+        <w:pStyle w:val="Ttulo1"/>
+      </w:pPr>
       <w:r>
         <w:t>Log 9/6/2024</w:t>
       </w:r>
@@ -76,53 +95,154 @@
       <w:r>
         <w:t xml:space="preserve"> a la clase </w:t>
       </w:r>
+      <w:r>
+        <w:t>Estación</w:t>
+      </w:r>
+    </w:p>
+    <w:p>
+      <w:r>
+        <w:t>Modificado el método run en la clase Cortadora para que cuando detecte que se activa la maquina accione su método operar</w:t>
+      </w:r>
+    </w:p>
+    <w:p/>
+    <w:p>
+      <w:pPr>
+        <w:pStyle w:val="Ttulo1"/>
+      </w:pPr>
+      <w:r>
+        <w:t xml:space="preserve">Log </w:t>
+      </w:r>
+      <w:r>
+        <w:t>10</w:t>
+      </w:r>
+      <w:r>
+        <w:t>/6/2024</w:t>
+      </w:r>
+    </w:p>
+    <w:p>
+      <w:r>
+        <w:t xml:space="preserve">Agregado un </w:t>
+      </w:r>
       <w:proofErr w:type="spellStart"/>
       <w:r>
-        <w:t>Estacion</w:t>
+        <w:t>JPanel</w:t>
       </w:r>
       <w:proofErr w:type="spellEnd"/>
-    </w:p>
-    <w:p>
-      <w:r>
-        <w:t>Modificado el método run en la clase Cortadora para que cuando detecte que se activa la maquina accione su método operar</w:t>
-      </w:r>
-    </w:p>
-    <w:p>
-      <w:r>
-        <w:t xml:space="preserve">Agregado un </w:t>
+      <w:r>
+        <w:t xml:space="preserve"> Estaciones panel para realizar pruebas con una </w:t>
       </w:r>
       <w:proofErr w:type="spellStart"/>
       <w:r>
-        <w:t>JPanel</w:t>
+        <w:t>Gui</w:t>
       </w:r>
       <w:proofErr w:type="spellEnd"/>
       <w:r>
-        <w:t xml:space="preserve"> Estaciones panel para realizar pruebas con una </w:t>
+        <w:t xml:space="preserve"> respecto a las estaciones, de momento solo muestra una representación de la estación cortadora y un botón que la activa. Mientras la estación esta libre se muestra en verde y mientras esté ocupada en rojo</w:t>
+      </w:r>
+    </w:p>
+    <w:p>
+      <w:r>
+        <w:t>Agregadas las clases necesarias para implementar de la misma manera la estación dobladora</w:t>
+      </w:r>
+    </w:p>
+    <w:p>
+      <w:r>
+        <w:t>Agregada la implementación de recibir piezas a la estación</w:t>
+      </w:r>
+    </w:p>
+    <w:p>
+      <w:r>
+        <w:t>La estación avanza la etapa de las piezas cuando las procesa</w:t>
+      </w:r>
+    </w:p>
+    <w:p/>
+    <w:p>
+      <w:pPr>
+        <w:pStyle w:val="Ttulo1"/>
+      </w:pPr>
+      <w:r>
+        <w:t>Log 10/6/2024</w:t>
+      </w:r>
+    </w:p>
+    <w:p>
+      <w:r>
+        <w:t>Reorganizado</w:t>
+      </w:r>
+      <w:r>
+        <w:t>, limpiado y comentado el código</w:t>
+      </w:r>
+    </w:p>
+    <w:p>
+      <w:r>
+        <w:t>Agregado botón siguiente en el panel de pruebas</w:t>
+      </w:r>
+    </w:p>
+    <w:p>
+      <w:r>
+        <w:t xml:space="preserve">Cambiado Gestor a implementar </w:t>
       </w:r>
       <w:proofErr w:type="spellStart"/>
       <w:r>
-        <w:t>Gui</w:t>
+        <w:t>Runnable</w:t>
       </w:r>
       <w:proofErr w:type="spellEnd"/>
       <w:r>
-        <w:t xml:space="preserve"> respecto a las estaciones, de momento solo muestra una representación de la estación cortadora y un botón que la activa. Mientras la estación esta libre se muestra en verde y mientras esté ocupada en rojo</w:t>
-      </w:r>
-    </w:p>
-    <w:p>
-      <w:r>
-        <w:t>Agregadas las clases necesarias para implementar de la misma manera la estación dobladora</w:t>
-      </w:r>
-    </w:p>
-    <w:p>
-      <w:r>
-        <w:t>Agregada la implementación de recibir piezas a la estación</w:t>
-      </w:r>
-    </w:p>
-    <w:p>
-      <w:r>
-        <w:t>La estación avanza la etapa de las piezas cuando las procesa</w:t>
-      </w:r>
-    </w:p>
+        <w:t xml:space="preserve"> </w:t>
+      </w:r>
+    </w:p>
+    <w:p>
+      <w:r>
+        <w:t xml:space="preserve">Agregados métodos para operar la siguiente pieza del </w:t>
+      </w:r>
+      <w:r>
+        <w:t>almacén</w:t>
+      </w:r>
+      <w:r>
+        <w:t xml:space="preserve"> en gestor</w:t>
+      </w:r>
+    </w:p>
+    <w:p>
+      <w:r>
+        <w:lastRenderedPageBreak/>
+        <w:drawing>
+          <wp:inline distT="0" distB="0" distL="0" distR="0" wp14:anchorId="31034044" wp14:editId="183ADBCD">
+            <wp:extent cx="5943600" cy="3689985"/>
+            <wp:effectExtent l="0" t="0" r="0" b="5715"/>
+            <wp:docPr id="2126998047" name="Imagen 1" descr="Interfaz de usuario gráfica&#10;&#10;Descripción generada automáticamente"/>
+            <wp:cNvGraphicFramePr>
+              <a:graphicFrameLocks xmlns:a="http://schemas.openxmlformats.org/drawingml/2006/main" noChangeAspect="1"/>
+            </wp:cNvGraphicFramePr>
+            <a:graphic xmlns:a="http://schemas.openxmlformats.org/drawingml/2006/main">
+              <a:graphicData uri="http://schemas.openxmlformats.org/drawingml/2006/picture">
+                <pic:pic xmlns:pic="http://schemas.openxmlformats.org/drawingml/2006/picture">
+                  <pic:nvPicPr>
+                    <pic:cNvPr id="2126998047" name="Imagen 1" descr="Interfaz de usuario gráfica&#10;&#10;Descripción generada automáticamente"/>
+                    <pic:cNvPicPr/>
+                  </pic:nvPicPr>
+                  <pic:blipFill>
+                    <a:blip r:embed="rId4"/>
+                    <a:stretch>
+                      <a:fillRect/>
+                    </a:stretch>
+                  </pic:blipFill>
+                  <pic:spPr>
+                    <a:xfrm>
+                      <a:off x="0" y="0"/>
+                      <a:ext cx="5943600" cy="3689985"/>
+                    </a:xfrm>
+                    <a:prstGeom prst="rect">
+                      <a:avLst/>
+                    </a:prstGeom>
+                  </pic:spPr>
+                </pic:pic>
+              </a:graphicData>
+            </a:graphic>
+          </wp:inline>
+        </w:drawing>
+      </w:r>
+    </w:p>
+    <w:p/>
+    <w:p/>
     <w:sectPr>
       <w:pgSz w:w="12240" w:h="15840"/>
       <w:pgMar w:top="1440" w:right="1440" w:bottom="1440" w:left="1440" w:header="708" w:footer="708" w:gutter="0"/>

</xml_diff>